<commit_message>
adding the project_outline to the master branch.
</commit_message>
<xml_diff>
--- a/project_outline.docx
+++ b/project_outline.docx
@@ -560,10 +560,10 @@
         </w:numPr>
       </w:pPr>
       <w:r>
-        <w:t>Merge data sets by location</w:t>
-      </w:r>
-      <w:r>
-        <w:t xml:space="preserve"> and date</w:t>
+        <w:t xml:space="preserve">Merge data sets by </w:t>
+      </w:r>
+      <w:r>
+        <w:t>date</w:t>
       </w:r>
       <w:r>
         <w:t xml:space="preserve"> </w:t>
@@ -862,9 +862,487 @@
     <w:p>
       <w:pPr>
         <w:rPr>
-          <w:color w:val="7030A0"/>
-        </w:rPr>
-      </w:pPr>
+          <w:rFonts w:asciiTheme="majorHAnsi" w:eastAsiaTheme="majorEastAsia" w:hAnsiTheme="majorHAnsi" w:cstheme="majorBidi"/>
+          <w:color w:val="2F5496" w:themeColor="accent1" w:themeShade="BF"/>
+          <w:sz w:val="26"/>
+          <w:szCs w:val="26"/>
+        </w:rPr>
+      </w:pPr>
+      <w:r>
+        <w:br w:type="page"/>
+      </w:r>
+    </w:p>
+    <w:p>
+      <w:pPr>
+        <w:pStyle w:val="Heading2"/>
+      </w:pPr>
+      <w:r>
+        <w:lastRenderedPageBreak/>
+        <w:t>Weekend tasks</w:t>
+      </w:r>
+    </w:p>
+    <w:p>
+      <w:r>
+        <w:rPr>
+          <w:color w:val="ED7D31" w:themeColor="accent2"/>
+        </w:rPr>
+        <w:t xml:space="preserve">Orange text </w:t>
+      </w:r>
+      <w:r>
+        <w:t>= dataframe</w:t>
+      </w:r>
+    </w:p>
+    <w:p>
+      <w:pPr>
+        <w:pStyle w:val="ListParagraph"/>
+        <w:numPr>
+          <w:ilvl w:val="0"/>
+          <w:numId w:val="11"/>
+        </w:numPr>
+      </w:pPr>
+      <w:r>
+        <w:t xml:space="preserve">Weather Data </w:t>
+      </w:r>
+      <w:r>
+        <w:t>bar graphs</w:t>
+      </w:r>
+      <w:r>
+        <w:t xml:space="preserve"> </w:t>
+      </w:r>
+      <w:r>
+        <w:rPr>
+          <w:color w:val="00B0F0"/>
+        </w:rPr>
+        <w:t>(Tomorrow)</w:t>
+      </w:r>
+    </w:p>
+    <w:p>
+      <w:pPr>
+        <w:pStyle w:val="ListParagraph"/>
+        <w:numPr>
+          <w:ilvl w:val="1"/>
+          <w:numId w:val="11"/>
+        </w:numPr>
+      </w:pPr>
+      <w:r>
+        <w:t>Create a new dataframe for</w:t>
+      </w:r>
+    </w:p>
+    <w:p>
+      <w:pPr>
+        <w:pStyle w:val="ListParagraph"/>
+        <w:numPr>
+          <w:ilvl w:val="2"/>
+          <w:numId w:val="11"/>
+        </w:numPr>
+      </w:pPr>
+      <w:r>
+        <w:t>Top 10 Rain days</w:t>
+      </w:r>
+      <w:r>
+        <w:t xml:space="preserve"> as </w:t>
+      </w:r>
+      <w:proofErr w:type="spellStart"/>
+      <w:r>
+        <w:rPr>
+          <w:color w:val="ED7D31" w:themeColor="accent2"/>
+        </w:rPr>
+        <w:t>rain_df</w:t>
+      </w:r>
+      <w:proofErr w:type="spellEnd"/>
+    </w:p>
+    <w:p>
+      <w:pPr>
+        <w:pStyle w:val="ListParagraph"/>
+        <w:numPr>
+          <w:ilvl w:val="2"/>
+          <w:numId w:val="11"/>
+        </w:numPr>
+      </w:pPr>
+      <w:r>
+        <w:t>Top 10 Snow days</w:t>
+      </w:r>
+      <w:r>
+        <w:t xml:space="preserve"> as </w:t>
+      </w:r>
+      <w:proofErr w:type="spellStart"/>
+      <w:r>
+        <w:rPr>
+          <w:color w:val="ED7D31" w:themeColor="accent2"/>
+        </w:rPr>
+        <w:t>snow_df</w:t>
+      </w:r>
+      <w:proofErr w:type="spellEnd"/>
+    </w:p>
+    <w:p>
+      <w:pPr>
+        <w:pStyle w:val="ListParagraph"/>
+        <w:numPr>
+          <w:ilvl w:val="2"/>
+          <w:numId w:val="11"/>
+        </w:numPr>
+      </w:pPr>
+      <w:r>
+        <w:t>Top 10 Wind days</w:t>
+      </w:r>
+      <w:r>
+        <w:t xml:space="preserve"> as </w:t>
+      </w:r>
+      <w:proofErr w:type="spellStart"/>
+      <w:r>
+        <w:rPr>
+          <w:color w:val="ED7D31" w:themeColor="accent2"/>
+        </w:rPr>
+        <w:t>wind_df</w:t>
+      </w:r>
+      <w:proofErr w:type="spellEnd"/>
+    </w:p>
+    <w:p>
+      <w:pPr>
+        <w:pStyle w:val="ListParagraph"/>
+        <w:numPr>
+          <w:ilvl w:val="2"/>
+          <w:numId w:val="11"/>
+        </w:numPr>
+      </w:pPr>
+      <w:r>
+        <w:t xml:space="preserve">Top 10 </w:t>
+      </w:r>
+      <w:r>
+        <w:t>Max Temp</w:t>
+      </w:r>
+      <w:r>
+        <w:t xml:space="preserve"> days as </w:t>
+      </w:r>
+      <w:proofErr w:type="spellStart"/>
+      <w:r>
+        <w:rPr>
+          <w:color w:val="ED7D31" w:themeColor="accent2"/>
+        </w:rPr>
+        <w:t>tmax</w:t>
+      </w:r>
+      <w:r>
+        <w:rPr>
+          <w:color w:val="ED7D31" w:themeColor="accent2"/>
+        </w:rPr>
+        <w:t>_df</w:t>
+      </w:r>
+      <w:proofErr w:type="spellEnd"/>
+    </w:p>
+    <w:p>
+      <w:pPr>
+        <w:pStyle w:val="ListParagraph"/>
+        <w:numPr>
+          <w:ilvl w:val="2"/>
+          <w:numId w:val="11"/>
+        </w:numPr>
+      </w:pPr>
+      <w:r>
+        <w:t xml:space="preserve">Top 10 </w:t>
+      </w:r>
+      <w:r>
+        <w:t>Min Temp</w:t>
+      </w:r>
+      <w:r>
+        <w:t xml:space="preserve"> days as </w:t>
+      </w:r>
+      <w:proofErr w:type="spellStart"/>
+      <w:r>
+        <w:rPr>
+          <w:color w:val="ED7D31" w:themeColor="accent2"/>
+        </w:rPr>
+        <w:t>tmin</w:t>
+      </w:r>
+      <w:r>
+        <w:rPr>
+          <w:color w:val="ED7D31" w:themeColor="accent2"/>
+        </w:rPr>
+        <w:t>_df</w:t>
+      </w:r>
+      <w:proofErr w:type="spellEnd"/>
+    </w:p>
+    <w:p>
+      <w:pPr>
+        <w:pStyle w:val="ListParagraph"/>
+        <w:numPr>
+          <w:ilvl w:val="2"/>
+          <w:numId w:val="11"/>
+        </w:numPr>
+      </w:pPr>
+      <w:r>
+        <w:t xml:space="preserve">All Top 10s removed as </w:t>
+      </w:r>
+      <w:proofErr w:type="spellStart"/>
+      <w:r>
+        <w:rPr>
+          <w:color w:val="ED7D31" w:themeColor="accent2"/>
+        </w:rPr>
+        <w:t>normal</w:t>
+      </w:r>
+      <w:r>
+        <w:rPr>
+          <w:color w:val="ED7D31" w:themeColor="accent2"/>
+        </w:rPr>
+        <w:t>weather</w:t>
+      </w:r>
+      <w:r>
+        <w:rPr>
+          <w:color w:val="ED7D31" w:themeColor="accent2"/>
+        </w:rPr>
+        <w:t>_df</w:t>
+      </w:r>
+      <w:proofErr w:type="spellEnd"/>
+    </w:p>
+    <w:p>
+      <w:pPr>
+        <w:pStyle w:val="ListParagraph"/>
+        <w:numPr>
+          <w:ilvl w:val="0"/>
+          <w:numId w:val="11"/>
+        </w:numPr>
+      </w:pPr>
+      <w:r>
+        <w:t xml:space="preserve">Taxi data visuals </w:t>
+      </w:r>
+      <w:r>
+        <w:rPr>
+          <w:color w:val="FF0000"/>
+        </w:rPr>
+        <w:t>(Mark)</w:t>
+      </w:r>
+    </w:p>
+    <w:p>
+      <w:pPr>
+        <w:pStyle w:val="ListParagraph"/>
+        <w:numPr>
+          <w:ilvl w:val="1"/>
+          <w:numId w:val="11"/>
+        </w:numPr>
+      </w:pPr>
+      <w:r>
+        <w:t>Import lats and longs for pick zones</w:t>
+      </w:r>
+    </w:p>
+    <w:p>
+      <w:pPr>
+        <w:pStyle w:val="ListParagraph"/>
+        <w:numPr>
+          <w:ilvl w:val="1"/>
+          <w:numId w:val="11"/>
+        </w:numPr>
+      </w:pPr>
+      <w:r>
+        <w:t>Stat test for each month’s sample to make sure p-value is &lt; 0.05.</w:t>
+      </w:r>
+    </w:p>
+    <w:p>
+      <w:pPr>
+        <w:pStyle w:val="ListParagraph"/>
+        <w:numPr>
+          <w:ilvl w:val="2"/>
+          <w:numId w:val="11"/>
+        </w:numPr>
+      </w:pPr>
+      <w:r>
+        <w:t>Might need to increase sample size to make this happen</w:t>
+      </w:r>
+    </w:p>
+    <w:p>
+      <w:pPr>
+        <w:pStyle w:val="ListParagraph"/>
+        <w:numPr>
+          <w:ilvl w:val="1"/>
+          <w:numId w:val="11"/>
+        </w:numPr>
+      </w:pPr>
+      <w:r>
+        <w:t>Ride volume by day</w:t>
+      </w:r>
+    </w:p>
+    <w:p>
+      <w:pPr>
+        <w:pStyle w:val="ListParagraph"/>
+        <w:numPr>
+          <w:ilvl w:val="1"/>
+          <w:numId w:val="11"/>
+        </w:numPr>
+      </w:pPr>
+      <w:r>
+        <w:t>Ride volume by zone</w:t>
+      </w:r>
+    </w:p>
+    <w:p>
+      <w:pPr>
+        <w:pStyle w:val="ListParagraph"/>
+        <w:numPr>
+          <w:ilvl w:val="1"/>
+          <w:numId w:val="11"/>
+        </w:numPr>
+      </w:pPr>
+      <w:r>
+        <w:t xml:space="preserve">Any other metrics you </w:t>
+      </w:r>
+      <w:r>
+        <w:t>want</w:t>
+      </w:r>
+    </w:p>
+    <w:p>
+      <w:pPr>
+        <w:pStyle w:val="ListParagraph"/>
+        <w:numPr>
+          <w:ilvl w:val="0"/>
+          <w:numId w:val="11"/>
+        </w:numPr>
+      </w:pPr>
+      <w:r>
+        <w:t xml:space="preserve">How to merge weather and taxi data </w:t>
+      </w:r>
+      <w:r>
+        <w:rPr>
+          <w:color w:val="00B050"/>
+        </w:rPr>
+        <w:t>(Zach)</w:t>
+      </w:r>
+    </w:p>
+    <w:p>
+      <w:pPr>
+        <w:pStyle w:val="ListParagraph"/>
+        <w:numPr>
+          <w:ilvl w:val="1"/>
+          <w:numId w:val="11"/>
+        </w:numPr>
+      </w:pPr>
+      <w:r>
+        <w:t>Merge Options:</w:t>
+      </w:r>
+    </w:p>
+    <w:p>
+      <w:pPr>
+        <w:pStyle w:val="ListParagraph"/>
+        <w:numPr>
+          <w:ilvl w:val="2"/>
+          <w:numId w:val="11"/>
+        </w:numPr>
+      </w:pPr>
+      <w:r>
+        <w:t xml:space="preserve">Merge on Lat, </w:t>
+      </w:r>
+      <w:proofErr w:type="spellStart"/>
+      <w:r>
+        <w:t>Lng</w:t>
+      </w:r>
+      <w:proofErr w:type="spellEnd"/>
+      <w:r>
+        <w:t xml:space="preserve"> (pros vs cons)</w:t>
+      </w:r>
+    </w:p>
+    <w:p>
+      <w:pPr>
+        <w:pStyle w:val="ListParagraph"/>
+        <w:numPr>
+          <w:ilvl w:val="2"/>
+          <w:numId w:val="11"/>
+        </w:numPr>
+      </w:pPr>
+      <w:r>
+        <w:t>Merge on Date (pros vs cons)</w:t>
+      </w:r>
+    </w:p>
+    <w:p>
+      <w:pPr>
+        <w:pStyle w:val="ListParagraph"/>
+        <w:numPr>
+          <w:ilvl w:val="1"/>
+          <w:numId w:val="11"/>
+        </w:numPr>
+      </w:pPr>
+      <w:r>
+        <w:t>What analysis will answer our hypothesis?</w:t>
+      </w:r>
+    </w:p>
+    <w:p>
+      <w:pPr>
+        <w:pStyle w:val="ListParagraph"/>
+        <w:numPr>
+          <w:ilvl w:val="2"/>
+          <w:numId w:val="11"/>
+        </w:numPr>
+      </w:pPr>
+      <w:r>
+        <w:t>Ride volume for each Top 10 weather categories</w:t>
+      </w:r>
+    </w:p>
+    <w:p>
+      <w:pPr>
+        <w:pStyle w:val="ListParagraph"/>
+        <w:numPr>
+          <w:ilvl w:val="2"/>
+          <w:numId w:val="11"/>
+        </w:numPr>
+      </w:pPr>
+      <w:r>
+        <w:t>New df that shows the c</w:t>
+      </w:r>
+      <w:r>
+        <w:t xml:space="preserve">hange in ride volume for </w:t>
+      </w:r>
+      <w:r>
+        <w:t>T</w:t>
+      </w:r>
+      <w:r>
+        <w:t>op 10</w:t>
+      </w:r>
+      <w:r>
+        <w:t>s</w:t>
+      </w:r>
+      <w:r>
+        <w:t xml:space="preserve"> vs </w:t>
+      </w:r>
+      <w:r>
+        <w:t>normal weather days</w:t>
+      </w:r>
+    </w:p>
+    <w:p>
+      <w:pPr>
+        <w:pStyle w:val="ListParagraph"/>
+        <w:numPr>
+          <w:ilvl w:val="2"/>
+          <w:numId w:val="11"/>
+        </w:numPr>
+      </w:pPr>
+      <w:r>
+        <w:t>Line graph showing these changes</w:t>
+      </w:r>
+    </w:p>
+    <w:p>
+      <w:pPr>
+        <w:pStyle w:val="ListParagraph"/>
+        <w:numPr>
+          <w:ilvl w:val="0"/>
+          <w:numId w:val="11"/>
+        </w:numPr>
+      </w:pPr>
+      <w:r>
+        <w:t>Ideas</w:t>
+      </w:r>
+      <w:r>
+        <w:t xml:space="preserve"> to consider</w:t>
+      </w:r>
+      <w:r>
+        <w:t>:</w:t>
+      </w:r>
+    </w:p>
+    <w:p>
+      <w:pPr>
+        <w:pStyle w:val="ListParagraph"/>
+        <w:numPr>
+          <w:ilvl w:val="1"/>
+          <w:numId w:val="11"/>
+        </w:numPr>
+      </w:pPr>
+      <w:r>
+        <w:t>Natural disasters</w:t>
+      </w:r>
     </w:p>
     <w:sectPr>
       <w:pgSz w:w="12240" w:h="15840"/>
@@ -1822,6 +2300,96 @@
       </w:pPr>
     </w:lvl>
     <w:lvl w:ilvl="3" w:tplc="0409000F" w:tentative="1">
+      <w:start w:val="1"/>
+      <w:numFmt w:val="decimal"/>
+      <w:lvlText w:val="%4."/>
+      <w:lvlJc w:val="left"/>
+      <w:pPr>
+        <w:ind w:left="2880" w:hanging="360"/>
+      </w:pPr>
+    </w:lvl>
+    <w:lvl w:ilvl="4" w:tplc="04090019" w:tentative="1">
+      <w:start w:val="1"/>
+      <w:numFmt w:val="lowerLetter"/>
+      <w:lvlText w:val="%5."/>
+      <w:lvlJc w:val="left"/>
+      <w:pPr>
+        <w:ind w:left="3600" w:hanging="360"/>
+      </w:pPr>
+    </w:lvl>
+    <w:lvl w:ilvl="5" w:tplc="0409001B" w:tentative="1">
+      <w:start w:val="1"/>
+      <w:numFmt w:val="lowerRoman"/>
+      <w:lvlText w:val="%6."/>
+      <w:lvlJc w:val="right"/>
+      <w:pPr>
+        <w:ind w:left="4320" w:hanging="180"/>
+      </w:pPr>
+    </w:lvl>
+    <w:lvl w:ilvl="6" w:tplc="0409000F" w:tentative="1">
+      <w:start w:val="1"/>
+      <w:numFmt w:val="decimal"/>
+      <w:lvlText w:val="%7."/>
+      <w:lvlJc w:val="left"/>
+      <w:pPr>
+        <w:ind w:left="5040" w:hanging="360"/>
+      </w:pPr>
+    </w:lvl>
+    <w:lvl w:ilvl="7" w:tplc="04090019" w:tentative="1">
+      <w:start w:val="1"/>
+      <w:numFmt w:val="lowerLetter"/>
+      <w:lvlText w:val="%8."/>
+      <w:lvlJc w:val="left"/>
+      <w:pPr>
+        <w:ind w:left="5760" w:hanging="360"/>
+      </w:pPr>
+    </w:lvl>
+    <w:lvl w:ilvl="8" w:tplc="0409001B" w:tentative="1">
+      <w:start w:val="1"/>
+      <w:numFmt w:val="lowerRoman"/>
+      <w:lvlText w:val="%9."/>
+      <w:lvlJc w:val="right"/>
+      <w:pPr>
+        <w:ind w:left="6480" w:hanging="180"/>
+      </w:pPr>
+    </w:lvl>
+  </w:abstractNum>
+  <w:abstractNum w:abstractNumId="10" w15:restartNumberingAfterBreak="0">
+    <w:nsid w:val="79A3288F"/>
+    <w:multiLevelType w:val="hybridMultilevel"/>
+    <w:tmpl w:val="CF78BE2E"/>
+    <w:lvl w:ilvl="0" w:tplc="0409000F">
+      <w:start w:val="1"/>
+      <w:numFmt w:val="decimal"/>
+      <w:lvlText w:val="%1."/>
+      <w:lvlJc w:val="left"/>
+      <w:pPr>
+        <w:ind w:left="720" w:hanging="360"/>
+      </w:pPr>
+      <w:rPr>
+        <w:rFonts w:hint="default"/>
+        <w:color w:val="auto"/>
+      </w:rPr>
+    </w:lvl>
+    <w:lvl w:ilvl="1" w:tplc="04090019">
+      <w:start w:val="1"/>
+      <w:numFmt w:val="lowerLetter"/>
+      <w:lvlText w:val="%2."/>
+      <w:lvlJc w:val="left"/>
+      <w:pPr>
+        <w:ind w:left="1440" w:hanging="360"/>
+      </w:pPr>
+    </w:lvl>
+    <w:lvl w:ilvl="2" w:tplc="0409001B">
+      <w:start w:val="1"/>
+      <w:numFmt w:val="lowerRoman"/>
+      <w:lvlText w:val="%3."/>
+      <w:lvlJc w:val="right"/>
+      <w:pPr>
+        <w:ind w:left="2160" w:hanging="180"/>
+      </w:pPr>
+    </w:lvl>
+    <w:lvl w:ilvl="3" w:tplc="0409000F">
       <w:start w:val="1"/>
       <w:numFmt w:val="decimal"/>
       <w:lvlText w:val="%4."/>
@@ -1905,6 +2473,9 @@
   </w:num>
   <w:num w:numId="10">
     <w:abstractNumId w:val="8"/>
+  </w:num>
+  <w:num w:numId="11">
+    <w:abstractNumId w:val="10"/>
   </w:num>
 </w:numbering>
 </file>

</xml_diff>

<commit_message>
updating the project outline file.
</commit_message>
<xml_diff>
--- a/project_outline.docx
+++ b/project_outline.docx
@@ -393,7 +393,7 @@
         <w:rPr>
           <w:color w:val="FF0000"/>
         </w:rPr>
-        <w:t>The Bronx, Brooklyn, Manhattan, Queens, and Staten Island</w:t>
+        <w:t>Manhattan</w:t>
       </w:r>
     </w:p>
     <w:p>
@@ -420,7 +420,7 @@
         <w:rPr>
           <w:color w:val="FF0000"/>
         </w:rPr>
-        <w:t>Yellow Cab, Uber</w:t>
+        <w:t>Yellow Cab</w:t>
       </w:r>
     </w:p>
     <w:p>
@@ -876,11 +876,13 @@
       <w:pPr>
         <w:pStyle w:val="Heading2"/>
       </w:pPr>
+      <w:bookmarkStart w:id="0" w:name="_Hlk46942860"/>
       <w:r>
         <w:lastRenderedPageBreak/>
         <w:t>Weekend tasks</w:t>
       </w:r>
     </w:p>
+    <w:bookmarkEnd w:id="0"/>
     <w:p>
       <w:r>
         <w:rPr>
@@ -1006,13 +1008,7 @@
         </w:numPr>
       </w:pPr>
       <w:r>
-        <w:t xml:space="preserve">Top 10 </w:t>
-      </w:r>
-      <w:r>
-        <w:t>Max Temp</w:t>
-      </w:r>
-      <w:r>
-        <w:t xml:space="preserve"> days as </w:t>
+        <w:t xml:space="preserve">Top 10 Max Temp days as </w:t>
       </w:r>
       <w:proofErr w:type="spellStart"/>
       <w:r>
@@ -1038,13 +1034,7 @@
         </w:numPr>
       </w:pPr>
       <w:r>
-        <w:t xml:space="preserve">Top 10 </w:t>
-      </w:r>
-      <w:r>
-        <w:t>Min Temp</w:t>
-      </w:r>
-      <w:r>
-        <w:t xml:space="preserve"> days as </w:t>
+        <w:t xml:space="preserve">Top 10 Min Temp days as </w:t>
       </w:r>
       <w:proofErr w:type="spellStart"/>
       <w:r>
@@ -1343,6 +1333,280 @@
       <w:r>
         <w:t>Natural disasters</w:t>
       </w:r>
+    </w:p>
+    <w:p>
+      <w:pPr>
+        <w:rPr>
+          <w:rFonts w:asciiTheme="majorHAnsi" w:eastAsiaTheme="majorEastAsia" w:hAnsiTheme="majorHAnsi" w:cstheme="majorBidi"/>
+          <w:color w:val="2F5496" w:themeColor="accent1" w:themeShade="BF"/>
+          <w:sz w:val="26"/>
+          <w:szCs w:val="26"/>
+        </w:rPr>
+      </w:pPr>
+      <w:r>
+        <w:br w:type="page"/>
+      </w:r>
+    </w:p>
+    <w:p>
+      <w:pPr>
+        <w:pStyle w:val="Heading2"/>
+      </w:pPr>
+      <w:r>
+        <w:lastRenderedPageBreak/>
+        <w:t>Weekend tasks</w:t>
+      </w:r>
+    </w:p>
+    <w:p>
+      <w:pPr>
+        <w:pStyle w:val="ListParagraph"/>
+        <w:numPr>
+          <w:ilvl w:val="0"/>
+          <w:numId w:val="12"/>
+        </w:numPr>
+        <w:rPr>
+          <w:b/>
+          <w:bCs/>
+        </w:rPr>
+      </w:pPr>
+      <w:r>
+        <w:rPr>
+          <w:b/>
+          <w:bCs/>
+        </w:rPr>
+        <w:t>Intro</w:t>
+      </w:r>
+    </w:p>
+    <w:p>
+      <w:pPr>
+        <w:pStyle w:val="ListParagraph"/>
+        <w:numPr>
+          <w:ilvl w:val="1"/>
+          <w:numId w:val="12"/>
+        </w:numPr>
+      </w:pPr>
+      <w:r>
+        <w:t>..</w:t>
+      </w:r>
+    </w:p>
+    <w:p>
+      <w:pPr>
+        <w:pStyle w:val="ListParagraph"/>
+        <w:numPr>
+          <w:ilvl w:val="0"/>
+          <w:numId w:val="12"/>
+        </w:numPr>
+        <w:rPr>
+          <w:b/>
+          <w:bCs/>
+        </w:rPr>
+      </w:pPr>
+      <w:r>
+        <w:rPr>
+          <w:b/>
+          <w:bCs/>
+        </w:rPr>
+        <w:t>Motivation and summary slide</w:t>
+      </w:r>
+    </w:p>
+    <w:p>
+      <w:pPr>
+        <w:pStyle w:val="ListParagraph"/>
+        <w:numPr>
+          <w:ilvl w:val="1"/>
+          <w:numId w:val="12"/>
+        </w:numPr>
+      </w:pPr>
+      <w:r>
+        <w:t>Why we asked these questions?</w:t>
+      </w:r>
+    </w:p>
+    <w:p>
+      <w:pPr>
+        <w:pStyle w:val="ListParagraph"/>
+        <w:numPr>
+          <w:ilvl w:val="1"/>
+          <w:numId w:val="12"/>
+        </w:numPr>
+      </w:pPr>
+      <w:r>
+        <w:t>Were able to answer?</w:t>
+      </w:r>
+    </w:p>
+    <w:p>
+      <w:pPr>
+        <w:pStyle w:val="ListParagraph"/>
+        <w:numPr>
+          <w:ilvl w:val="0"/>
+          <w:numId w:val="12"/>
+        </w:numPr>
+        <w:rPr>
+          <w:b/>
+          <w:bCs/>
+        </w:rPr>
+      </w:pPr>
+      <w:r>
+        <w:rPr>
+          <w:b/>
+          <w:bCs/>
+        </w:rPr>
+        <w:t xml:space="preserve"> </w:t>
+      </w:r>
+      <w:r>
+        <w:rPr>
+          <w:b/>
+          <w:bCs/>
+        </w:rPr>
+        <w:t>Datasets (Taxi’s, Other Rideshare Services, Weather Data)</w:t>
+      </w:r>
+    </w:p>
+    <w:p>
+      <w:pPr>
+        <w:pStyle w:val="ListParagraph"/>
+        <w:numPr>
+          <w:ilvl w:val="1"/>
+          <w:numId w:val="12"/>
+        </w:numPr>
+      </w:pPr>
+      <w:r>
+        <w:t>What kinds of data were needed?</w:t>
+      </w:r>
+    </w:p>
+    <w:p>
+      <w:pPr>
+        <w:pStyle w:val="ListParagraph"/>
+        <w:numPr>
+          <w:ilvl w:val="1"/>
+          <w:numId w:val="12"/>
+        </w:numPr>
+      </w:pPr>
+      <w:r>
+        <w:t>Where did we get the data?</w:t>
+      </w:r>
+    </w:p>
+    <w:p>
+      <w:pPr>
+        <w:pStyle w:val="ListParagraph"/>
+        <w:numPr>
+          <w:ilvl w:val="0"/>
+          <w:numId w:val="12"/>
+        </w:numPr>
+        <w:rPr>
+          <w:b/>
+          <w:bCs/>
+        </w:rPr>
+      </w:pPr>
+      <w:r>
+        <w:rPr>
+          <w:b/>
+          <w:bCs/>
+        </w:rPr>
+        <w:t>Data Cleanup &amp; Exploration</w:t>
+      </w:r>
+    </w:p>
+    <w:p>
+      <w:pPr>
+        <w:pStyle w:val="ListParagraph"/>
+        <w:numPr>
+          <w:ilvl w:val="1"/>
+          <w:numId w:val="12"/>
+        </w:numPr>
+      </w:pPr>
+      <w:r>
+        <w:t>…</w:t>
+      </w:r>
+    </w:p>
+    <w:p>
+      <w:pPr>
+        <w:pStyle w:val="ListParagraph"/>
+        <w:numPr>
+          <w:ilvl w:val="0"/>
+          <w:numId w:val="12"/>
+        </w:numPr>
+        <w:rPr>
+          <w:b/>
+          <w:bCs/>
+        </w:rPr>
+      </w:pPr>
+      <w:r>
+        <w:rPr>
+          <w:b/>
+          <w:bCs/>
+        </w:rPr>
+        <w:t>Data Analysis</w:t>
+      </w:r>
+    </w:p>
+    <w:p>
+      <w:pPr>
+        <w:pStyle w:val="ListParagraph"/>
+        <w:numPr>
+          <w:ilvl w:val="1"/>
+          <w:numId w:val="12"/>
+        </w:numPr>
+      </w:pPr>
+      <w:r>
+        <w:t>…</w:t>
+      </w:r>
+    </w:p>
+    <w:p>
+      <w:pPr>
+        <w:pStyle w:val="ListParagraph"/>
+        <w:numPr>
+          <w:ilvl w:val="0"/>
+          <w:numId w:val="12"/>
+        </w:numPr>
+        <w:rPr>
+          <w:b/>
+          <w:bCs/>
+        </w:rPr>
+      </w:pPr>
+      <w:r>
+        <w:rPr>
+          <w:b/>
+          <w:bCs/>
+        </w:rPr>
+        <w:t>Discussion</w:t>
+      </w:r>
+    </w:p>
+    <w:p>
+      <w:pPr>
+        <w:pStyle w:val="ListParagraph"/>
+        <w:numPr>
+          <w:ilvl w:val="1"/>
+          <w:numId w:val="12"/>
+        </w:numPr>
+      </w:pPr>
+      <w:r>
+        <w:t>…</w:t>
+      </w:r>
+    </w:p>
+    <w:p>
+      <w:pPr>
+        <w:pStyle w:val="ListParagraph"/>
+        <w:numPr>
+          <w:ilvl w:val="0"/>
+          <w:numId w:val="12"/>
+        </w:numPr>
+        <w:rPr>
+          <w:b/>
+          <w:bCs/>
+        </w:rPr>
+      </w:pPr>
+      <w:r>
+        <w:rPr>
+          <w:b/>
+          <w:bCs/>
+        </w:rPr>
+        <w:t>Post Mortem</w:t>
+      </w:r>
+    </w:p>
+    <w:p>
+      <w:pPr>
+        <w:pStyle w:val="ListParagraph"/>
+        <w:numPr>
+          <w:ilvl w:val="1"/>
+          <w:numId w:val="12"/>
+        </w:numPr>
+      </w:pPr>
     </w:p>
     <w:sectPr>
       <w:pgSz w:w="12240" w:h="15840"/>
@@ -1954,6 +2218,96 @@
     </w:lvl>
   </w:abstractNum>
   <w:abstractNum w:abstractNumId="6" w15:restartNumberingAfterBreak="0">
+    <w:nsid w:val="59A843CC"/>
+    <w:multiLevelType w:val="hybridMultilevel"/>
+    <w:tmpl w:val="CF78BE2E"/>
+    <w:lvl w:ilvl="0" w:tplc="0409000F">
+      <w:start w:val="1"/>
+      <w:numFmt w:val="decimal"/>
+      <w:lvlText w:val="%1."/>
+      <w:lvlJc w:val="left"/>
+      <w:pPr>
+        <w:ind w:left="720" w:hanging="360"/>
+      </w:pPr>
+      <w:rPr>
+        <w:rFonts w:hint="default"/>
+        <w:color w:val="auto"/>
+      </w:rPr>
+    </w:lvl>
+    <w:lvl w:ilvl="1" w:tplc="04090019">
+      <w:start w:val="1"/>
+      <w:numFmt w:val="lowerLetter"/>
+      <w:lvlText w:val="%2."/>
+      <w:lvlJc w:val="left"/>
+      <w:pPr>
+        <w:ind w:left="1440" w:hanging="360"/>
+      </w:pPr>
+    </w:lvl>
+    <w:lvl w:ilvl="2" w:tplc="0409001B">
+      <w:start w:val="1"/>
+      <w:numFmt w:val="lowerRoman"/>
+      <w:lvlText w:val="%3."/>
+      <w:lvlJc w:val="right"/>
+      <w:pPr>
+        <w:ind w:left="2160" w:hanging="180"/>
+      </w:pPr>
+    </w:lvl>
+    <w:lvl w:ilvl="3" w:tplc="0409000F">
+      <w:start w:val="1"/>
+      <w:numFmt w:val="decimal"/>
+      <w:lvlText w:val="%4."/>
+      <w:lvlJc w:val="left"/>
+      <w:pPr>
+        <w:ind w:left="2880" w:hanging="360"/>
+      </w:pPr>
+    </w:lvl>
+    <w:lvl w:ilvl="4" w:tplc="04090019" w:tentative="1">
+      <w:start w:val="1"/>
+      <w:numFmt w:val="lowerLetter"/>
+      <w:lvlText w:val="%5."/>
+      <w:lvlJc w:val="left"/>
+      <w:pPr>
+        <w:ind w:left="3600" w:hanging="360"/>
+      </w:pPr>
+    </w:lvl>
+    <w:lvl w:ilvl="5" w:tplc="0409001B" w:tentative="1">
+      <w:start w:val="1"/>
+      <w:numFmt w:val="lowerRoman"/>
+      <w:lvlText w:val="%6."/>
+      <w:lvlJc w:val="right"/>
+      <w:pPr>
+        <w:ind w:left="4320" w:hanging="180"/>
+      </w:pPr>
+    </w:lvl>
+    <w:lvl w:ilvl="6" w:tplc="0409000F" w:tentative="1">
+      <w:start w:val="1"/>
+      <w:numFmt w:val="decimal"/>
+      <w:lvlText w:val="%7."/>
+      <w:lvlJc w:val="left"/>
+      <w:pPr>
+        <w:ind w:left="5040" w:hanging="360"/>
+      </w:pPr>
+    </w:lvl>
+    <w:lvl w:ilvl="7" w:tplc="04090019" w:tentative="1">
+      <w:start w:val="1"/>
+      <w:numFmt w:val="lowerLetter"/>
+      <w:lvlText w:val="%8."/>
+      <w:lvlJc w:val="left"/>
+      <w:pPr>
+        <w:ind w:left="5760" w:hanging="360"/>
+      </w:pPr>
+    </w:lvl>
+    <w:lvl w:ilvl="8" w:tplc="0409001B" w:tentative="1">
+      <w:start w:val="1"/>
+      <w:numFmt w:val="lowerRoman"/>
+      <w:lvlText w:val="%9."/>
+      <w:lvlJc w:val="right"/>
+      <w:pPr>
+        <w:ind w:left="6480" w:hanging="180"/>
+      </w:pPr>
+    </w:lvl>
+  </w:abstractNum>
+  <w:abstractNum w:abstractNumId="7" w15:restartNumberingAfterBreak="0">
     <w:nsid w:val="5FDD7655"/>
     <w:multiLevelType w:val="hybridMultilevel"/>
     <w:tmpl w:val="90BE733E"/>
@@ -2066,7 +2420,7 @@
       </w:rPr>
     </w:lvl>
   </w:abstractNum>
-  <w:abstractNum w:abstractNumId="7" w15:restartNumberingAfterBreak="0">
+  <w:abstractNum w:abstractNumId="8" w15:restartNumberingAfterBreak="0">
     <w:nsid w:val="637546B9"/>
     <w:multiLevelType w:val="hybridMultilevel"/>
     <w:tmpl w:val="90BE733E"/>
@@ -2179,7 +2533,7 @@
       </w:rPr>
     </w:lvl>
   </w:abstractNum>
-  <w:abstractNum w:abstractNumId="8" w15:restartNumberingAfterBreak="0">
+  <w:abstractNum w:abstractNumId="9" w15:restartNumberingAfterBreak="0">
     <w:nsid w:val="65750178"/>
     <w:multiLevelType w:val="hybridMultilevel"/>
     <w:tmpl w:val="F8E28A04"/>
@@ -2268,7 +2622,7 @@
       </w:pPr>
     </w:lvl>
   </w:abstractNum>
-  <w:abstractNum w:abstractNumId="9" w15:restartNumberingAfterBreak="0">
+  <w:abstractNum w:abstractNumId="10" w15:restartNumberingAfterBreak="0">
     <w:nsid w:val="767D7BBF"/>
     <w:multiLevelType w:val="hybridMultilevel"/>
     <w:tmpl w:val="31CCAB66"/>
@@ -2354,7 +2708,7 @@
       </w:pPr>
     </w:lvl>
   </w:abstractNum>
-  <w:abstractNum w:abstractNumId="10" w15:restartNumberingAfterBreak="0">
+  <w:abstractNum w:abstractNumId="11" w15:restartNumberingAfterBreak="0">
     <w:nsid w:val="79A3288F"/>
     <w:multiLevelType w:val="hybridMultilevel"/>
     <w:tmpl w:val="CF78BE2E"/>
@@ -2451,7 +2805,7 @@
     <w:abstractNumId w:val="3"/>
   </w:num>
   <w:num w:numId="3">
-    <w:abstractNumId w:val="9"/>
+    <w:abstractNumId w:val="10"/>
   </w:num>
   <w:num w:numId="4">
     <w:abstractNumId w:val="0"/>
@@ -2460,7 +2814,7 @@
     <w:abstractNumId w:val="5"/>
   </w:num>
   <w:num w:numId="6">
-    <w:abstractNumId w:val="6"/>
+    <w:abstractNumId w:val="7"/>
   </w:num>
   <w:num w:numId="7">
     <w:abstractNumId w:val="2"/>
@@ -2469,13 +2823,16 @@
     <w:abstractNumId w:val="4"/>
   </w:num>
   <w:num w:numId="9">
-    <w:abstractNumId w:val="7"/>
+    <w:abstractNumId w:val="8"/>
   </w:num>
   <w:num w:numId="10">
-    <w:abstractNumId w:val="8"/>
+    <w:abstractNumId w:val="9"/>
   </w:num>
   <w:num w:numId="11">
-    <w:abstractNumId w:val="10"/>
+    <w:abstractNumId w:val="11"/>
+  </w:num>
+  <w:num w:numId="12">
+    <w:abstractNumId w:val="6"/>
   </w:num>
 </w:numbering>
 </file>

</xml_diff>